<commit_message>
nav bar prototype done
</commit_message>
<xml_diff>
--- a/LangaraSchoolWork/CPSC 2221/Labs/Lab 2/Lab 2 - ER Modeling.docx
+++ b/LangaraSchoolWork/CPSC 2221/Labs/Lab 2/Lab 2 - ER Modeling.docx
@@ -452,13 +452,12 @@
       <w:r>
         <w:rPr>
           <w:b/>
-          <w:noProof/>
         </w:rPr>
         <w:drawing>
-          <wp:inline distT="0" distB="0" distL="0" distR="0" wp14:anchorId="3DCC6412" wp14:editId="0FEFA1D0">
-            <wp:extent cx="5962650" cy="3660140"/>
-            <wp:effectExtent l="0" t="0" r="0" b="0"/>
-            <wp:docPr id="5" name="Picture 5" descr="Diagram&#10;&#10;Description automatically generated"/>
+          <wp:inline distT="0" distB="0" distL="0" distR="0" wp14:anchorId="24421456" wp14:editId="7DCB8A0D">
+            <wp:extent cx="6543675" cy="4077335"/>
+            <wp:effectExtent l="0" t="0" r="9525" b="0"/>
+            <wp:docPr id="3" name="Picture 3" descr="Diagram&#10;&#10;Description automatically generated"/>
             <wp:cNvGraphicFramePr>
               <a:graphicFrameLocks xmlns:a="http://schemas.openxmlformats.org/drawingml/2006/main" noChangeAspect="1"/>
             </wp:cNvGraphicFramePr>
@@ -466,7 +465,7 @@
               <a:graphicData uri="http://schemas.openxmlformats.org/drawingml/2006/picture">
                 <pic:pic xmlns:pic="http://schemas.openxmlformats.org/drawingml/2006/picture">
                   <pic:nvPicPr>
-                    <pic:cNvPr id="5" name="Picture 5" descr="Diagram&#10;&#10;Description automatically generated"/>
+                    <pic:cNvPr id="3" name="Picture 3" descr="Diagram&#10;&#10;Description automatically generated"/>
                     <pic:cNvPicPr/>
                   </pic:nvPicPr>
                   <pic:blipFill>
@@ -478,7 +477,7 @@
                   <pic:spPr>
                     <a:xfrm>
                       <a:off x="0" y="0"/>
-                      <a:ext cx="5992084" cy="3678208"/>
+                      <a:ext cx="6573072" cy="4095652"/>
                     </a:xfrm>
                     <a:prstGeom prst="rect">
                       <a:avLst/>
@@ -504,13 +503,12 @@
       <w:r>
         <w:rPr>
           <w:b/>
-          <w:noProof/>
         </w:rPr>
         <w:drawing>
-          <wp:inline distT="0" distB="0" distL="0" distR="0" wp14:anchorId="7BD73D0F" wp14:editId="0B4E66EF">
-            <wp:extent cx="4629796" cy="2981741"/>
-            <wp:effectExtent l="0" t="0" r="0" b="9525"/>
-            <wp:docPr id="4" name="Picture 4" descr="Diagram&#10;&#10;Description automatically generated"/>
+          <wp:inline distT="0" distB="0" distL="0" distR="0" wp14:anchorId="026ADBBE" wp14:editId="587CBBCC">
+            <wp:extent cx="5096586" cy="2572109"/>
+            <wp:effectExtent l="0" t="0" r="8890" b="0"/>
+            <wp:docPr id="2" name="Picture 2" descr="Diagram&#10;&#10;Description automatically generated"/>
             <wp:cNvGraphicFramePr>
               <a:graphicFrameLocks xmlns:a="http://schemas.openxmlformats.org/drawingml/2006/main" noChangeAspect="1"/>
             </wp:cNvGraphicFramePr>
@@ -518,7 +516,7 @@
               <a:graphicData uri="http://schemas.openxmlformats.org/drawingml/2006/picture">
                 <pic:pic xmlns:pic="http://schemas.openxmlformats.org/drawingml/2006/picture">
                   <pic:nvPicPr>
-                    <pic:cNvPr id="4" name="Picture 4" descr="Diagram&#10;&#10;Description automatically generated"/>
+                    <pic:cNvPr id="2" name="Picture 2" descr="Diagram&#10;&#10;Description automatically generated"/>
                     <pic:cNvPicPr/>
                   </pic:nvPicPr>
                   <pic:blipFill>
@@ -530,7 +528,7 @@
                   <pic:spPr>
                     <a:xfrm>
                       <a:off x="0" y="0"/>
-                      <a:ext cx="4629796" cy="2981741"/>
+                      <a:ext cx="5096586" cy="2572109"/>
                     </a:xfrm>
                     <a:prstGeom prst="rect">
                       <a:avLst/>

</xml_diff>